<commit_message>
navigation bar hamburger icon need to be white and loading data needs fixing
</commit_message>
<xml_diff>
--- a/dokuments/BP text do teorie.docx
+++ b/dokuments/BP text do teorie.docx
@@ -9,95 +9,13 @@
           <w:szCs w:val="44"/>
         </w:rPr>
       </w:pPr>
-      <w:proofErr w:type="spellStart"/>
       <w:r>
         <w:rPr>
           <w:sz w:val="44"/>
           <w:szCs w:val="44"/>
         </w:rPr>
-        <w:t>uvod</w:t>
-      </w:r>
-      <w:proofErr w:type="spellEnd"/>
-      <w:r>
-        <w:rPr>
-          <w:sz w:val="44"/>
-          <w:szCs w:val="44"/>
-        </w:rPr>
-        <w:t xml:space="preserve"> </w:t>
-      </w:r>
-      <w:proofErr w:type="spellStart"/>
-      <w:r>
-        <w:rPr>
-          <w:sz w:val="44"/>
-          <w:szCs w:val="44"/>
-        </w:rPr>
-        <w:t>co</w:t>
-      </w:r>
-      <w:proofErr w:type="spellEnd"/>
-      <w:r>
-        <w:rPr>
-          <w:sz w:val="44"/>
-          <w:szCs w:val="44"/>
-        </w:rPr>
-        <w:t xml:space="preserve"> </w:t>
-      </w:r>
-      <w:proofErr w:type="spellStart"/>
-      <w:r>
-        <w:rPr>
-          <w:sz w:val="44"/>
-          <w:szCs w:val="44"/>
-        </w:rPr>
-        <w:t>planujem</w:t>
-      </w:r>
-      <w:proofErr w:type="spellEnd"/>
-      <w:r>
-        <w:rPr>
-          <w:sz w:val="44"/>
-          <w:szCs w:val="44"/>
-        </w:rPr>
-        <w:t xml:space="preserve"> </w:t>
-      </w:r>
-      <w:proofErr w:type="spellStart"/>
-      <w:r>
-        <w:rPr>
-          <w:sz w:val="44"/>
-          <w:szCs w:val="44"/>
-        </w:rPr>
-        <w:t>urobit</w:t>
-      </w:r>
-      <w:proofErr w:type="spellEnd"/>
-      <w:r>
-        <w:rPr>
-          <w:sz w:val="44"/>
-          <w:szCs w:val="44"/>
-        </w:rPr>
-        <w:t xml:space="preserve"> a </w:t>
-      </w:r>
-      <w:proofErr w:type="spellStart"/>
-      <w:r>
-        <w:rPr>
-          <w:sz w:val="44"/>
-          <w:szCs w:val="44"/>
-        </w:rPr>
-        <w:t>preco</w:t>
-      </w:r>
-      <w:proofErr w:type="spellEnd"/>
-      <w:r>
-        <w:rPr>
-          <w:sz w:val="44"/>
-          <w:szCs w:val="44"/>
-        </w:rPr>
-        <w:t xml:space="preserve"> a </w:t>
-      </w:r>
-      <w:proofErr w:type="spellStart"/>
-      <w:r>
-        <w:rPr>
-          <w:sz w:val="44"/>
-          <w:szCs w:val="44"/>
-        </w:rPr>
-        <w:t>plany</w:t>
-      </w:r>
-      <w:proofErr w:type="spellEnd"/>
+        <w:t>uvod co planujem urobit a preco a plany</w:t>
+      </w:r>
     </w:p>
     <w:p>
       <w:r>
@@ -107,15 +25,7 @@
         <w:t>,</w:t>
       </w:r>
       <w:r>
-        <w:t xml:space="preserve"> a taktiež cviky, s ktorými sa dá ku cvikom dopracovať. Napadlo mi, že vytvorím aplikáciu, v ktorej sa bude dať vybrať cvik a po jeho vybratí sa zobrazia </w:t>
-      </w:r>
-      <w:proofErr w:type="spellStart"/>
-      <w:r>
-        <w:t>predcviky</w:t>
-      </w:r>
-      <w:proofErr w:type="spellEnd"/>
-      <w:r>
-        <w:t xml:space="preserve"> aj s video návodom ako ich vykonávať. </w:t>
+        <w:t xml:space="preserve"> a taktiež cviky, s ktorými sa dá ku cvikom dopracovať. Napadlo mi, že vytvorím aplikáciu, v ktorej sa bude dať vybrať cvik a po jeho vybratí sa zobrazia predcviky aj s video návodom ako ich vykonávať. </w:t>
       </w:r>
       <w:r>
         <w:t xml:space="preserve">Pri cvičení taktiež často potrebujem časovač. Plánujem pridať do aplikácie časovač vytvorený na mieru špeciálne pre tréning, ktorý si vyberie používateľ. Časovač bude pauzu medzi setmi, opakovaniami a bude zobrazovať nasledujúce cviky. </w:t>
@@ -128,53 +38,12 @@
           <w:szCs w:val="44"/>
         </w:rPr>
       </w:pPr>
-      <w:proofErr w:type="spellStart"/>
       <w:r>
         <w:rPr>
           <w:sz w:val="44"/>
           <w:szCs w:val="44"/>
         </w:rPr>
-        <w:t>ake</w:t>
-      </w:r>
-      <w:proofErr w:type="spellEnd"/>
-      <w:r>
-        <w:rPr>
-          <w:sz w:val="44"/>
-          <w:szCs w:val="44"/>
-        </w:rPr>
-        <w:t xml:space="preserve"> </w:t>
-      </w:r>
-      <w:proofErr w:type="spellStart"/>
-      <w:r>
-        <w:rPr>
-          <w:sz w:val="44"/>
-          <w:szCs w:val="44"/>
-        </w:rPr>
-        <w:t>aplikacie</w:t>
-      </w:r>
-      <w:proofErr w:type="spellEnd"/>
-      <w:r>
-        <w:rPr>
-          <w:sz w:val="44"/>
-          <w:szCs w:val="44"/>
-        </w:rPr>
-        <w:t xml:space="preserve"> </w:t>
-      </w:r>
-      <w:proofErr w:type="spellStart"/>
-      <w:r>
-        <w:rPr>
-          <w:sz w:val="44"/>
-          <w:szCs w:val="44"/>
-        </w:rPr>
-        <w:t>su</w:t>
-      </w:r>
-      <w:proofErr w:type="spellEnd"/>
-      <w:r>
-        <w:rPr>
-          <w:sz w:val="44"/>
-          <w:szCs w:val="44"/>
-        </w:rPr>
-        <w:t xml:space="preserve">  podobne</w:t>
+        <w:t>ake aplikacie su  podobne</w:t>
       </w:r>
     </w:p>
     <w:p>
@@ -183,24 +52,14 @@
       </w:r>
     </w:p>
     <w:p>
-      <w:proofErr w:type="spellStart"/>
       <w:r>
         <w:lastRenderedPageBreak/>
-        <w:t>Calisteniapp</w:t>
-      </w:r>
-      <w:proofErr w:type="spellEnd"/>
-      <w:r>
-        <w:t>:</w:t>
-      </w:r>
-    </w:p>
-    <w:p>
-      <w:proofErr w:type="spellStart"/>
-      <w:r>
-        <w:t>Calisteniapp</w:t>
-      </w:r>
-      <w:proofErr w:type="spellEnd"/>
-      <w:r>
-        <w:t xml:space="preserve"> obsahuje zoznam cvikov</w:t>
+        <w:t>Calisteniapp:</w:t>
+      </w:r>
+    </w:p>
+    <w:p>
+      <w:r>
+        <w:t>Calisteniapp obsahuje zoznam cvikov</w:t>
       </w:r>
       <w:r>
         <w:t>,</w:t>
@@ -209,23 +68,7 @@
         <w:t xml:space="preserve"> ktoré sa môže používateľ</w:t>
       </w:r>
       <w:r>
-        <w:t xml:space="preserve"> naučiť. Ku jednotlivým cvikom je poskytnutý </w:t>
-      </w:r>
-      <w:proofErr w:type="spellStart"/>
-      <w:r>
-        <w:t>videonávod</w:t>
-      </w:r>
-      <w:proofErr w:type="spellEnd"/>
-      <w:r>
-        <w:t xml:space="preserve">, popis a fotografia. Výhodou aplikácie je jednoduché spustenie časovača pre cvik. Nevýhodou aplikácie je nezobrazenie </w:t>
-      </w:r>
-      <w:proofErr w:type="spellStart"/>
-      <w:r>
-        <w:t>predcvikov</w:t>
-      </w:r>
-      <w:proofErr w:type="spellEnd"/>
-      <w:r>
-        <w:t>, ktorými sa dá dopracovať ku vybranému cviku. Ďalšou výhodou je možnosť vytvoriť tréning z vybraného cviku</w:t>
+        <w:t xml:space="preserve"> naučiť. Ku jednotlivým cvikom je poskytnutý videonávod, popis a fotografia. Výhodou aplikácie je jednoduché spustenie časovača pre cvik. Nevýhodou aplikácie je nezobrazenie predcvikov, ktorými sa dá dopracovať ku vybranému cviku. Ďalšou výhodou je možnosť vytvoriť tréning z vybraného cviku</w:t>
       </w:r>
       <w:r>
         <w:t>. V aplikácii nie je možné vyhľadanie používateľov, zobrazenie ich tréningov ani postupu ich cvičenia. Cviky nie je možné ukladať medzi obľúbené.</w:t>
@@ -243,18 +86,18 @@
           <w:noProof/>
         </w:rPr>
         <w:drawing>
-          <wp:anchor distT="0" distB="0" distL="114300" distR="114300" simplePos="0" relativeHeight="251658240" behindDoc="1" locked="0" layoutInCell="1" allowOverlap="1" wp14:anchorId="108E4820" wp14:editId="4F542C55">
+          <wp:anchor distT="0" distB="0" distL="114300" distR="114300" simplePos="0" relativeHeight="251659264" behindDoc="1" locked="0" layoutInCell="1" allowOverlap="1" wp14:anchorId="7C754098" wp14:editId="018DBCCA">
             <wp:simplePos x="0" y="0"/>
-            <wp:positionH relativeFrom="margin">
-              <wp:posOffset>-123418</wp:posOffset>
+            <wp:positionH relativeFrom="column">
+              <wp:posOffset>1726447</wp:posOffset>
             </wp:positionH>
             <wp:positionV relativeFrom="paragraph">
-              <wp:posOffset>6733</wp:posOffset>
+              <wp:posOffset>11548</wp:posOffset>
             </wp:positionV>
-            <wp:extent cx="2019426" cy="4382219"/>
+            <wp:extent cx="1531088" cy="3322423"/>
             <wp:effectExtent l="0" t="0" r="0" b="0"/>
             <wp:wrapNone/>
-            <wp:docPr id="1" name="Obrázok 1"/>
+            <wp:docPr id="2" name="Obrázok 2"/>
             <wp:cNvGraphicFramePr>
               <a:graphicFrameLocks xmlns:a="http://schemas.openxmlformats.org/drawingml/2006/main" noChangeAspect="1"/>
             </wp:cNvGraphicFramePr>
@@ -262,7 +105,7 @@
               <a:graphicData uri="http://schemas.openxmlformats.org/drawingml/2006/picture">
                 <pic:pic xmlns:pic="http://schemas.openxmlformats.org/drawingml/2006/picture">
                   <pic:nvPicPr>
-                    <pic:cNvPr id="0" name="Picture 1"/>
+                    <pic:cNvPr id="0" name="Picture 2"/>
                     <pic:cNvPicPr>
                       <a:picLocks noChangeAspect="1" noChangeArrowheads="1"/>
                     </pic:cNvPicPr>
@@ -283,7 +126,7 @@
                   <pic:spPr bwMode="auto">
                     <a:xfrm>
                       <a:off x="0" y="0"/>
-                      <a:ext cx="2032328" cy="4410216"/>
+                      <a:ext cx="1537324" cy="3335956"/>
                     </a:xfrm>
                     <a:prstGeom prst="rect">
                       <a:avLst/>
@@ -310,18 +153,18 @@
           <w:noProof/>
         </w:rPr>
         <w:drawing>
-          <wp:anchor distT="0" distB="0" distL="114300" distR="114300" simplePos="0" relativeHeight="251659264" behindDoc="1" locked="0" layoutInCell="1" allowOverlap="1" wp14:anchorId="7C754098" wp14:editId="44C12626">
+          <wp:anchor distT="0" distB="0" distL="114300" distR="114300" simplePos="0" relativeHeight="251658240" behindDoc="1" locked="0" layoutInCell="1" allowOverlap="1" wp14:anchorId="108E4820" wp14:editId="3670C8F4">
             <wp:simplePos x="0" y="0"/>
-            <wp:positionH relativeFrom="column">
-              <wp:posOffset>3371679</wp:posOffset>
+            <wp:positionH relativeFrom="margin">
+              <wp:posOffset>-123618</wp:posOffset>
             </wp:positionH>
             <wp:positionV relativeFrom="paragraph">
-              <wp:posOffset>10037</wp:posOffset>
+              <wp:posOffset>916</wp:posOffset>
             </wp:positionV>
-            <wp:extent cx="2033516" cy="4412680"/>
-            <wp:effectExtent l="0" t="0" r="5080" b="6985"/>
+            <wp:extent cx="1541721" cy="3345583"/>
+            <wp:effectExtent l="0" t="0" r="1905" b="7620"/>
             <wp:wrapNone/>
-            <wp:docPr id="2" name="Obrázok 2"/>
+            <wp:docPr id="1" name="Obrázok 1"/>
             <wp:cNvGraphicFramePr>
               <a:graphicFrameLocks xmlns:a="http://schemas.openxmlformats.org/drawingml/2006/main" noChangeAspect="1"/>
             </wp:cNvGraphicFramePr>
@@ -329,7 +172,7 @@
               <a:graphicData uri="http://schemas.openxmlformats.org/drawingml/2006/picture">
                 <pic:pic xmlns:pic="http://schemas.openxmlformats.org/drawingml/2006/picture">
                   <pic:nvPicPr>
-                    <pic:cNvPr id="0" name="Picture 2"/>
+                    <pic:cNvPr id="0" name="Picture 1"/>
                     <pic:cNvPicPr>
                       <a:picLocks noChangeAspect="1" noChangeArrowheads="1"/>
                     </pic:cNvPicPr>
@@ -350,7 +193,7 @@
                   <pic:spPr bwMode="auto">
                     <a:xfrm>
                       <a:off x="0" y="0"/>
-                      <a:ext cx="2033516" cy="4412680"/>
+                      <a:ext cx="1555937" cy="3376433"/>
                     </a:xfrm>
                     <a:prstGeom prst="rect">
                       <a:avLst/>
@@ -377,14 +220,9 @@
       </w:r>
     </w:p>
     <w:p>
-      <w:proofErr w:type="spellStart"/>
       <w:r>
         <w:lastRenderedPageBreak/>
-        <w:t>Thenics</w:t>
-      </w:r>
-      <w:proofErr w:type="spellEnd"/>
-      <w:r>
-        <w:t xml:space="preserve"> </w:t>
+        <w:t xml:space="preserve">Thenics </w:t>
       </w:r>
     </w:p>
     <w:p>
@@ -392,15 +230,7 @@
         <w:tab/>
       </w:r>
       <w:r>
-        <w:t>Výhodou aplikácie je jednoduchosť a prehľadnosť. Aplikácia obsahuje zoznam cvikov a </w:t>
-      </w:r>
-      <w:proofErr w:type="spellStart"/>
-      <w:r>
-        <w:t>predcvikov</w:t>
-      </w:r>
-      <w:proofErr w:type="spellEnd"/>
-      <w:r>
-        <w:t xml:space="preserve">. V aplikácii sú aj tréningy a časovač ku tréningom. V aplikácii sa tréningy nedajú vytvoriť, takže je obmedzená na pár preddefinovaných tréningov. Aplikácia neponúka zobrazenie ostatných používateľov, ani prezretie ich tréningov alebo postupu ich cvičenia. Cviky nie je možné ukladať medzi obľúbené. </w:t>
+        <w:t xml:space="preserve">Výhodou aplikácie je jednoduchosť a prehľadnosť. Aplikácia obsahuje zoznam cvikov a predcvikov. V aplikácii sú aj tréningy a časovač ku tréningom. V aplikácii sa tréningy nedajú vytvoriť, takže je obmedzená na pár preddefinovaných tréningov. Aplikácia neponúka zobrazenie ostatných používateľov, ani prezretie ich tréningov alebo postupu ich cvičenia. Cviky nie je možné ukladať medzi obľúbené. </w:t>
       </w:r>
     </w:p>
     <w:p>
@@ -409,18 +239,18 @@
           <w:noProof/>
         </w:rPr>
         <w:drawing>
-          <wp:anchor distT="0" distB="0" distL="114300" distR="114300" simplePos="0" relativeHeight="251660288" behindDoc="1" locked="0" layoutInCell="1" allowOverlap="1" wp14:anchorId="461D217C" wp14:editId="49B380C9">
+          <wp:anchor distT="0" distB="0" distL="114300" distR="114300" simplePos="0" relativeHeight="251661312" behindDoc="1" locked="0" layoutInCell="1" allowOverlap="1" wp14:anchorId="217D3B72" wp14:editId="29543EC4">
             <wp:simplePos x="0" y="0"/>
             <wp:positionH relativeFrom="margin">
-              <wp:align>left</wp:align>
+              <wp:posOffset>2076933</wp:posOffset>
             </wp:positionH>
             <wp:positionV relativeFrom="paragraph">
-              <wp:posOffset>4313</wp:posOffset>
+              <wp:posOffset>8789</wp:posOffset>
             </wp:positionV>
-            <wp:extent cx="2615610" cy="5499134"/>
-            <wp:effectExtent l="0" t="0" r="0" b="6350"/>
+            <wp:extent cx="1743077" cy="3657247"/>
+            <wp:effectExtent l="0" t="0" r="0" b="635"/>
             <wp:wrapNone/>
-            <wp:docPr id="3" name="Obrázok 3"/>
+            <wp:docPr id="4" name="Obrázok 4"/>
             <wp:cNvGraphicFramePr>
               <a:graphicFrameLocks xmlns:a="http://schemas.openxmlformats.org/drawingml/2006/main" noChangeAspect="1"/>
             </wp:cNvGraphicFramePr>
@@ -428,7 +258,7 @@
               <a:graphicData uri="http://schemas.openxmlformats.org/drawingml/2006/picture">
                 <pic:pic xmlns:pic="http://schemas.openxmlformats.org/drawingml/2006/picture">
                   <pic:nvPicPr>
-                    <pic:cNvPr id="0" name="Picture 3"/>
+                    <pic:cNvPr id="0" name="Picture 4"/>
                     <pic:cNvPicPr>
                       <a:picLocks noChangeAspect="1" noChangeArrowheads="1"/>
                     </pic:cNvPicPr>
@@ -441,13 +271,13 @@
                         </a:ext>
                       </a:extLst>
                     </a:blip>
-                    <a:srcRect t="2929"/>
+                    <a:srcRect t="3127"/>
                     <a:stretch/>
                   </pic:blipFill>
                   <pic:spPr bwMode="auto">
                     <a:xfrm>
                       <a:off x="0" y="0"/>
-                      <a:ext cx="2615610" cy="5499134"/>
+                      <a:ext cx="1743077" cy="3657247"/>
                     </a:xfrm>
                     <a:prstGeom prst="rect">
                       <a:avLst/>
@@ -479,18 +309,18 @@
           <w:noProof/>
         </w:rPr>
         <w:drawing>
-          <wp:anchor distT="0" distB="0" distL="114300" distR="114300" simplePos="0" relativeHeight="251661312" behindDoc="1" locked="0" layoutInCell="1" allowOverlap="1" wp14:anchorId="217D3B72" wp14:editId="7BBA62FF">
+          <wp:anchor distT="0" distB="0" distL="114300" distR="114300" simplePos="0" relativeHeight="251660288" behindDoc="1" locked="0" layoutInCell="1" allowOverlap="1" wp14:anchorId="461D217C" wp14:editId="186030D2">
             <wp:simplePos x="0" y="0"/>
             <wp:positionH relativeFrom="margin">
-              <wp:posOffset>3232150</wp:posOffset>
+              <wp:align>left</wp:align>
             </wp:positionH>
             <wp:positionV relativeFrom="paragraph">
-              <wp:posOffset>3810</wp:posOffset>
+              <wp:posOffset>4313</wp:posOffset>
             </wp:positionV>
-            <wp:extent cx="2684780" cy="5633085"/>
-            <wp:effectExtent l="0" t="0" r="1270" b="5715"/>
+            <wp:extent cx="1770278" cy="3721883"/>
+            <wp:effectExtent l="0" t="0" r="1905" b="0"/>
             <wp:wrapNone/>
-            <wp:docPr id="4" name="Obrázok 4"/>
+            <wp:docPr id="3" name="Obrázok 3"/>
             <wp:cNvGraphicFramePr>
               <a:graphicFrameLocks xmlns:a="http://schemas.openxmlformats.org/drawingml/2006/main" noChangeAspect="1"/>
             </wp:cNvGraphicFramePr>
@@ -498,7 +328,7 @@
               <a:graphicData uri="http://schemas.openxmlformats.org/drawingml/2006/picture">
                 <pic:pic xmlns:pic="http://schemas.openxmlformats.org/drawingml/2006/picture">
                   <pic:nvPicPr>
-                    <pic:cNvPr id="0" name="Picture 4"/>
+                    <pic:cNvPr id="0" name="Picture 3"/>
                     <pic:cNvPicPr>
                       <a:picLocks noChangeAspect="1" noChangeArrowheads="1"/>
                     </pic:cNvPicPr>
@@ -511,13 +341,13 @@
                         </a:ext>
                       </a:extLst>
                     </a:blip>
-                    <a:srcRect t="3127"/>
+                    <a:srcRect t="2929"/>
                     <a:stretch/>
                   </pic:blipFill>
                   <pic:spPr bwMode="auto">
                     <a:xfrm>
                       <a:off x="0" y="0"/>
-                      <a:ext cx="2684780" cy="5633085"/>
+                      <a:ext cx="1773270" cy="3728173"/>
                     </a:xfrm>
                     <a:prstGeom prst="rect">
                       <a:avLst/>
@@ -549,44 +379,25 @@
       </w:r>
     </w:p>
     <w:p>
-      <w:proofErr w:type="spellStart"/>
       <w:r>
         <w:lastRenderedPageBreak/>
         <w:t>Thenx</w:t>
       </w:r>
-      <w:proofErr w:type="spellEnd"/>
     </w:p>
     <w:p>
       <w:r>
         <w:tab/>
-      </w:r>
-      <w:proofErr w:type="spellStart"/>
-      <w:r>
-        <w:t>Thenx</w:t>
-      </w:r>
-      <w:proofErr w:type="spellEnd"/>
-      <w:r>
-        <w:t xml:space="preserve"> </w:t>
-      </w:r>
-      <w:r>
-        <w:t>ponúka zobrazenie cvikov a </w:t>
-      </w:r>
-      <w:proofErr w:type="spellStart"/>
-      <w:r>
-        <w:t>videonávody</w:t>
-      </w:r>
-      <w:proofErr w:type="spellEnd"/>
-      <w:r>
-        <w:t xml:space="preserve"> aj s vysvetlením cviku v anglickom jazyku. </w:t>
+        <w:t xml:space="preserve">Thenx </w:t>
+      </w:r>
+      <w:r>
+        <w:t xml:space="preserve">ponúka zobrazenie cvikov a videonávody aj s vysvetlením cviku v anglickom jazyku. </w:t>
       </w:r>
       <w:r>
         <w:t xml:space="preserve"> Výhodou je slovné vysvetlenie a návrh </w:t>
       </w:r>
-      <w:proofErr w:type="spellStart"/>
       <w:r>
         <w:t>predcvikov</w:t>
       </w:r>
-      <w:proofErr w:type="spellEnd"/>
       <w:r>
         <w:t>. Cviky je možné pridať si medzi obľúbené. Nevýhodou je, že z cvikov sa nedá vytvoriť tréning. Aplikácia taktiež neponúka časovač pre tréningy, iba slovné vysvetlenie ako a aký cvik treba robiť.</w:t>
       </w:r>
@@ -597,18 +408,18 @@
           <w:noProof/>
         </w:rPr>
         <w:drawing>
-          <wp:anchor distT="0" distB="0" distL="114300" distR="114300" simplePos="0" relativeHeight="251663360" behindDoc="1" locked="0" layoutInCell="1" allowOverlap="1" wp14:anchorId="5C9994E5" wp14:editId="6019806F">
+          <wp:anchor distT="0" distB="0" distL="114300" distR="114300" simplePos="0" relativeHeight="251662336" behindDoc="1" locked="0" layoutInCell="1" allowOverlap="1" wp14:anchorId="1377DC66" wp14:editId="5758EFB4">
             <wp:simplePos x="0" y="0"/>
-            <wp:positionH relativeFrom="column">
-              <wp:posOffset>2789704</wp:posOffset>
+            <wp:positionH relativeFrom="margin">
+              <wp:posOffset>-35129</wp:posOffset>
             </wp:positionH>
             <wp:positionV relativeFrom="paragraph">
-              <wp:posOffset>326685</wp:posOffset>
+              <wp:posOffset>191847</wp:posOffset>
             </wp:positionV>
-            <wp:extent cx="2551814" cy="5341777"/>
-            <wp:effectExtent l="0" t="0" r="1270" b="0"/>
+            <wp:extent cx="1932111" cy="4039407"/>
+            <wp:effectExtent l="0" t="0" r="0" b="0"/>
             <wp:wrapNone/>
-            <wp:docPr id="6" name="Obrázok 6" descr="Obrázok, na ktorom je text, snímka obrazovky, spotrebič&#10;&#10;Automaticky generovaný popis"/>
+            <wp:docPr id="5" name="Obrázok 5"/>
             <wp:cNvGraphicFramePr>
               <a:graphicFrameLocks xmlns:a="http://schemas.openxmlformats.org/drawingml/2006/main" noChangeAspect="1"/>
             </wp:cNvGraphicFramePr>
@@ -616,7 +427,7 @@
               <a:graphicData uri="http://schemas.openxmlformats.org/drawingml/2006/picture">
                 <pic:pic xmlns:pic="http://schemas.openxmlformats.org/drawingml/2006/picture">
                   <pic:nvPicPr>
-                    <pic:cNvPr id="6" name="Obrázok 6" descr="Obrázok, na ktorom je text, snímka obrazovky, spotrebič&#10;&#10;Automaticky generovaný popis"/>
+                    <pic:cNvPr id="0" name="Picture 5"/>
                     <pic:cNvPicPr>
                       <a:picLocks noChangeAspect="1" noChangeArrowheads="1"/>
                     </pic:cNvPicPr>
@@ -629,13 +440,13 @@
                         </a:ext>
                       </a:extLst>
                     </a:blip>
-                    <a:srcRect t="3349"/>
+                    <a:srcRect t="3469"/>
                     <a:stretch/>
                   </pic:blipFill>
                   <pic:spPr bwMode="auto">
                     <a:xfrm>
                       <a:off x="0" y="0"/>
-                      <a:ext cx="2571299" cy="5382565"/>
+                      <a:ext cx="1932111" cy="4039407"/>
                     </a:xfrm>
                     <a:prstGeom prst="rect">
                       <a:avLst/>
@@ -667,18 +478,18 @@
           <w:noProof/>
         </w:rPr>
         <w:drawing>
-          <wp:anchor distT="0" distB="0" distL="114300" distR="114300" simplePos="0" relativeHeight="251662336" behindDoc="1" locked="0" layoutInCell="1" allowOverlap="1" wp14:anchorId="1377DC66" wp14:editId="088A5AD7">
+          <wp:anchor distT="0" distB="0" distL="114300" distR="114300" simplePos="0" relativeHeight="251663360" behindDoc="1" locked="0" layoutInCell="1" allowOverlap="1" wp14:anchorId="5C9994E5" wp14:editId="1A60C3D9">
             <wp:simplePos x="0" y="0"/>
-            <wp:positionH relativeFrom="margin">
-              <wp:posOffset>-219311</wp:posOffset>
+            <wp:positionH relativeFrom="column">
+              <wp:posOffset>2355088</wp:posOffset>
             </wp:positionH>
             <wp:positionV relativeFrom="paragraph">
-              <wp:posOffset>326685</wp:posOffset>
+              <wp:posOffset>196698</wp:posOffset>
             </wp:positionV>
-            <wp:extent cx="2551814" cy="5335000"/>
-            <wp:effectExtent l="0" t="0" r="1270" b="0"/>
+            <wp:extent cx="1714476" cy="3588957"/>
+            <wp:effectExtent l="0" t="0" r="635" b="0"/>
             <wp:wrapNone/>
-            <wp:docPr id="5" name="Obrázok 5"/>
+            <wp:docPr id="6" name="Obrázok 6" descr="Obrázok, na ktorom je text, snímka obrazovky, spotrebič&#10;&#10;Automaticky generovaný popis"/>
             <wp:cNvGraphicFramePr>
               <a:graphicFrameLocks xmlns:a="http://schemas.openxmlformats.org/drawingml/2006/main" noChangeAspect="1"/>
             </wp:cNvGraphicFramePr>
@@ -686,7 +497,7 @@
               <a:graphicData uri="http://schemas.openxmlformats.org/drawingml/2006/picture">
                 <pic:pic xmlns:pic="http://schemas.openxmlformats.org/drawingml/2006/picture">
                   <pic:nvPicPr>
-                    <pic:cNvPr id="0" name="Picture 5"/>
+                    <pic:cNvPr id="6" name="Obrázok 6" descr="Obrázok, na ktorom je text, snímka obrazovky, spotrebič&#10;&#10;Automaticky generovaný popis"/>
                     <pic:cNvPicPr>
                       <a:picLocks noChangeAspect="1" noChangeArrowheads="1"/>
                     </pic:cNvPicPr>
@@ -699,13 +510,13 @@
                         </a:ext>
                       </a:extLst>
                     </a:blip>
-                    <a:srcRect t="3469"/>
+                    <a:srcRect t="3349"/>
                     <a:stretch/>
                   </pic:blipFill>
                   <pic:spPr bwMode="auto">
                     <a:xfrm>
                       <a:off x="0" y="0"/>
-                      <a:ext cx="2565088" cy="5362752"/>
+                      <a:ext cx="1714476" cy="3588957"/>
                     </a:xfrm>
                     <a:prstGeom prst="rect">
                       <a:avLst/>
@@ -737,32 +548,15 @@
       </w:r>
     </w:p>
     <w:p>
-      <w:proofErr w:type="spellStart"/>
       <w:r>
         <w:lastRenderedPageBreak/>
         <w:t>CalisthenicsWorkout</w:t>
       </w:r>
-      <w:proofErr w:type="spellEnd"/>
     </w:p>
     <w:p>
       <w:r>
         <w:tab/>
-      </w:r>
-      <w:proofErr w:type="spellStart"/>
-      <w:r>
-        <w:t>Calisthenics</w:t>
-      </w:r>
-      <w:proofErr w:type="spellEnd"/>
-      <w:r>
-        <w:t xml:space="preserve"> </w:t>
-      </w:r>
-      <w:proofErr w:type="spellStart"/>
-      <w:r>
-        <w:t>workout</w:t>
-      </w:r>
-      <w:proofErr w:type="spellEnd"/>
-      <w:r>
-        <w:t xml:space="preserve"> je aplikácia, </w:t>
+        <w:t xml:space="preserve">Calisthenics workout je aplikácia, </w:t>
       </w:r>
       <w:r>
         <w:t>ktorá spája všetky požiadavky</w:t>
@@ -959,103 +753,15 @@
     </w:p>
     <w:p>
       <w:r>
-        <w:t xml:space="preserve">Android </w:t>
-      </w:r>
-      <w:proofErr w:type="spellStart"/>
-      <w:r>
-        <w:t>studio</w:t>
-      </w:r>
-      <w:proofErr w:type="spellEnd"/>
-      <w:r>
-        <w:t xml:space="preserve"> mi bolo odporučené mojim školiteľom. Vývojové prostredie má vlastný emulátor </w:t>
-      </w:r>
-      <w:proofErr w:type="spellStart"/>
-      <w:r>
-        <w:t>android</w:t>
-      </w:r>
-      <w:proofErr w:type="spellEnd"/>
-      <w:r>
-        <w:t xml:space="preserve"> zariadení, takže som mohol aplikáciu testovať priamo na počítači. V </w:t>
-      </w:r>
-      <w:proofErr w:type="spellStart"/>
-      <w:r>
-        <w:t>android</w:t>
-      </w:r>
-      <w:proofErr w:type="spellEnd"/>
-      <w:r>
-        <w:t xml:space="preserve"> štúdiu sa dá programovať v hocijakom preferovanom jazyku, vrátane Kotlinu, Javy, C/C++. Programoval som v Kotline. Prostredie ponúka aj vizuálne zobrazenie</w:t>
-      </w:r>
-      <w:r>
-        <w:t xml:space="preserve">, ako bude aplikácia vyzerať, takže som si mohol vzhľad aplikácie navrhnúť tak, že som rovno videl ako bude vyzerať. Android </w:t>
-      </w:r>
-      <w:proofErr w:type="spellStart"/>
-      <w:r>
-        <w:t>studio</w:t>
-      </w:r>
-      <w:proofErr w:type="spellEnd"/>
-      <w:r>
-        <w:t xml:space="preserve"> podporuje všetky mobilné </w:t>
-      </w:r>
-      <w:proofErr w:type="spellStart"/>
-      <w:r>
-        <w:t>android</w:t>
-      </w:r>
-      <w:proofErr w:type="spellEnd"/>
-      <w:r>
-        <w:t xml:space="preserve"> zariadenia. Kód som neskôr spúšťal na vlastnom Android zariadení (Huawei P30 Pro). V </w:t>
-      </w:r>
-      <w:proofErr w:type="spellStart"/>
-      <w:r>
-        <w:t>android</w:t>
-      </w:r>
-      <w:proofErr w:type="spellEnd"/>
-      <w:r>
-        <w:t xml:space="preserve"> </w:t>
-      </w:r>
-      <w:proofErr w:type="spellStart"/>
-      <w:r>
-        <w:t>studiu</w:t>
-      </w:r>
-      <w:proofErr w:type="spellEnd"/>
-      <w:r>
-        <w:t xml:space="preserve"> je umožnené aj ladenie programu. Nevýhodou je veľká záťaž na RAM pamäť počítača. </w:t>
-      </w:r>
-      <w:proofErr w:type="spellStart"/>
-      <w:r>
-        <w:t>Build</w:t>
-      </w:r>
-      <w:proofErr w:type="spellEnd"/>
-      <w:r>
-        <w:t xml:space="preserve"> </w:t>
-      </w:r>
-      <w:proofErr w:type="spellStart"/>
-      <w:r>
-        <w:t>time</w:t>
-      </w:r>
-      <w:proofErr w:type="spellEnd"/>
-      <w:r>
-        <w:t xml:space="preserve"> aplikácie trval pomerne dlho.</w:t>
-      </w:r>
-    </w:p>
-    <w:p>
-      <w:r>
-        <w:t xml:space="preserve">Pre </w:t>
-      </w:r>
-      <w:proofErr w:type="spellStart"/>
-      <w:r>
-        <w:t>aky</w:t>
-      </w:r>
-      <w:proofErr w:type="spellEnd"/>
-      <w:r>
-        <w:t xml:space="preserve"> </w:t>
-      </w:r>
-      <w:proofErr w:type="spellStart"/>
-      <w:r>
-        <w:t>hw</w:t>
-      </w:r>
-      <w:proofErr w:type="spellEnd"/>
-      <w:r>
-        <w:t xml:space="preserve"> som programoval </w:t>
+        <w:t>Android studio mi bolo odporučené mojim školiteľom. Vývojové prostredie má vlastný emulátor android zariadení, takže som mohol aplikáciu testovať priamo na počítači. V android štúdiu sa dá programovať v hocijakom preferovanom jazyku, vrátane Kotlinu, Javy, C/C++. Programoval som v Kotline. Prostredie ponúka aj vizuálne zobrazenie</w:t>
+      </w:r>
+      <w:r>
+        <w:t>, ako bude aplikácia vyzerať, takže som si mohol vzhľad aplikácie navrhnúť tak, že som rovno videl ako bude vyzerať. Android studio podporuje všetky mobilné android zariadenia. Kód som neskôr spúšťal na vlastnom Android zariadení (Huawei P30 Pro). V android studiu je umožnené aj ladenie programu. Nevýhodou je veľká záťaž na RAM pamäť počítača. Build time aplikácie trval pomerne dlho.</w:t>
+      </w:r>
+    </w:p>
+    <w:p>
+      <w:r>
+        <w:t xml:space="preserve">Pre aky hw som programoval </w:t>
       </w:r>
       <w:r>
         <w:t>:</w:t>
@@ -1063,47 +769,16 @@
     </w:p>
     <w:p>
       <w:r>
-        <w:t xml:space="preserve">Programoval som pre Android zariadenia s verziou Android 5.0 </w:t>
-      </w:r>
-      <w:proofErr w:type="spellStart"/>
-      <w:r>
-        <w:t>Lollipop</w:t>
-      </w:r>
-      <w:proofErr w:type="spellEnd"/>
-      <w:r>
-        <w:t xml:space="preserve"> a vyššie. Zariadenie musí mať aspoň pri prvom spustení aplikácie prístup na internet. </w:t>
-      </w:r>
-    </w:p>
-    <w:p>
-      <w:proofErr w:type="spellStart"/>
-      <w:r>
-        <w:t>Ake</w:t>
-      </w:r>
-      <w:proofErr w:type="spellEnd"/>
-      <w:r>
-        <w:t xml:space="preserve"> </w:t>
-      </w:r>
-      <w:proofErr w:type="spellStart"/>
-      <w:r>
-        <w:t>najhlavnejsie</w:t>
-      </w:r>
-      <w:proofErr w:type="spellEnd"/>
-      <w:r>
-        <w:t xml:space="preserve"> </w:t>
-      </w:r>
-      <w:proofErr w:type="spellStart"/>
-      <w:r>
-        <w:t>kniznice</w:t>
-      </w:r>
-      <w:proofErr w:type="spellEnd"/>
-      <w:r>
-        <w:t xml:space="preserve"> som </w:t>
-      </w:r>
-      <w:proofErr w:type="spellStart"/>
-      <w:r>
-        <w:t>pouzival</w:t>
-      </w:r>
-      <w:proofErr w:type="spellEnd"/>
+        <w:t xml:space="preserve">Programoval som pre Android zariadenia s verziou Android 5.0 Lollipop a vyššie. Zariadenie musí mať aspoň pri prvom spustení aplikácie prístup na internet. </w:t>
+      </w:r>
+    </w:p>
+    <w:p>
+      <w:r>
+        <w:t xml:space="preserve">Ake najhlavnejsie </w:t>
+      </w:r>
+      <w:r>
+        <w:t>kniznice som pouzival</w:t>
+      </w:r>
       <w:r>
         <w:t>:</w:t>
       </w:r>
@@ -1111,12 +786,8 @@
     <w:p>
       <w:r>
         <w:tab/>
-      </w:r>
-      <w:proofErr w:type="spellStart"/>
-      <w:r>
         <w:t>Room</w:t>
       </w:r>
-      <w:proofErr w:type="spellEnd"/>
       <w:r>
         <w:t>:</w:t>
       </w:r>
@@ -1127,31 +798,7 @@
       </w:r>
       <w:r>
         <w:tab/>
-        <w:t xml:space="preserve">Súčasťou Android </w:t>
-      </w:r>
-      <w:proofErr w:type="spellStart"/>
-      <w:r>
-        <w:t>Jetpack</w:t>
-      </w:r>
-      <w:proofErr w:type="spellEnd"/>
-      <w:r>
-        <w:t xml:space="preserve">. </w:t>
-      </w:r>
-      <w:proofErr w:type="spellStart"/>
-      <w:r>
-        <w:t>Room</w:t>
-      </w:r>
-      <w:proofErr w:type="spellEnd"/>
-      <w:r>
-        <w:t xml:space="preserve"> je knižnica, ktorá ponúka abstraktnú vrstvu nad </w:t>
-      </w:r>
-      <w:proofErr w:type="spellStart"/>
-      <w:r>
-        <w:t>SQLite</w:t>
-      </w:r>
-      <w:proofErr w:type="spellEnd"/>
-      <w:r>
-        <w:t>. Ponúka plynulý prístup k databáze. SQL príkazy sa kontrolujú pri kompilácii, takže sa nemôže stať, že by aplikácia spadla za behu kvôli chybe databázy.</w:t>
+        <w:t>Súčasťou Android Jetpack. Room je knižnica, ktorá ponúka abstraktnú vrstvu nad SQLite. Ponúka plynulý prístup k databáze. SQL príkazy sa kontrolujú pri kompilácii, takže sa nemôže stať, že by aplikácia spadla za behu kvôli chybe databázy.</w:t>
       </w:r>
       <w:r>
         <w:t xml:space="preserve"> </w:t>
@@ -1161,16 +808,11 @@
       <w:pPr>
         <w:ind w:firstLine="708"/>
       </w:pPr>
-      <w:proofErr w:type="spellStart"/>
       <w:r>
         <w:t>F</w:t>
       </w:r>
       <w:r>
-        <w:t>irebase</w:t>
-      </w:r>
-      <w:proofErr w:type="spellEnd"/>
-      <w:r>
-        <w:t>:</w:t>
+        <w:t>irebase:</w:t>
       </w:r>
     </w:p>
     <w:p>
@@ -1179,36 +821,15 @@
       </w:pPr>
       <w:r>
         <w:tab/>
-        <w:t xml:space="preserve">Pre </w:t>
-      </w:r>
-      <w:proofErr w:type="spellStart"/>
-      <w:r>
-        <w:t>firebase</w:t>
-      </w:r>
-      <w:proofErr w:type="spellEnd"/>
-      <w:r>
-        <w:t xml:space="preserve"> som sa rozhodol, pretože ponúkala viacero funkcionalít, ktoré som potreboval. Išlo hlavne o online databázu, prihlasovanie a online úložisko. </w:t>
-      </w:r>
-      <w:proofErr w:type="spellStart"/>
-      <w:r>
-        <w:t>Firebase</w:t>
-      </w:r>
-      <w:proofErr w:type="spellEnd"/>
-      <w:r>
-        <w:t xml:space="preserve"> má jednoduchú konfiguráciu a ľahko sa používa. Taktiež je na internete veľa návodov. Ponúka stručný prehľad o používateľoch, o prenosoch dát.</w:t>
+        <w:t>Pre firebase som sa rozhodol, pretože ponúkala viacero funkcionalít, ktoré som potreboval. Išlo hlavne o online databázu, prihlasovanie a online úložisko. Firebase má jednoduchú konfiguráciu a ľahko sa používa. Taktiež je na internete veľa návodov. Ponúka stručný prehľad o používateľoch, o prenosoch dát.</w:t>
       </w:r>
     </w:p>
     <w:p>
       <w:pPr>
         <w:ind w:firstLine="708"/>
       </w:pPr>
-      <w:proofErr w:type="spellStart"/>
-      <w:r>
-        <w:t>Coroutines</w:t>
-      </w:r>
-      <w:proofErr w:type="spellEnd"/>
-      <w:r>
-        <w:t>:</w:t>
+      <w:r>
+        <w:t>Coroutines:</w:t>
       </w:r>
     </w:p>
     <w:p>
@@ -1301,7 +922,7 @@
           <w:sz w:val="44"/>
           <w:szCs w:val="44"/>
         </w:rPr>
-        <w:t>Funkcionality aplikácie</w:t>
+        <w:t>Návrh riešenia</w:t>
       </w:r>
     </w:p>
     <w:sectPr>

</xml_diff>